<commit_message>
combined commit, fixed issue w/ movie
</commit_message>
<xml_diff>
--- a/report/Advanced Data Management Report.docx
+++ b/report/Advanced Data Management Report.docx
@@ -60,12 +60,12 @@
         <w:rPr>
           <w:color w:val="0070C0"/>
         </w:rPr>
+        <w:instrText xml:space="preserve"> \* MERGEFORMAT </w:instrText>
       </w:r>
       <w:r>
         <w:rPr>
           <w:color w:val="0070C0"/>
         </w:rPr>
-        <w:instrText xml:space="preserve"> \* MERGEFORMAT </w:instrText>
       </w:r>
       <w:r>
         <w:rPr>
@@ -370,12 +370,12 @@
       <w:pPr>
         <w:pStyle w:val="Heading4"/>
       </w:pPr>
-      <w:bookmarkStart w:id="4" w:name="X2bf6828b1880614e6992a4f3adf8e90af544008"/>
-      <w:bookmarkStart w:id="5" w:name="_Ref137982564"/>
+      <w:bookmarkStart w:id="4" w:name="_Ref137982564"/>
+      <w:bookmarkStart w:id="5" w:name="X2bf6828b1880614e6992a4f3adf8e90af544008"/>
       <w:r>
         <w:t>A.1-2. Identifying specific fields  and datatypes in both the detailed table and the summary table.</w:t>
       </w:r>
-      <w:bookmarkEnd w:id="5"/>
+      <w:bookmarkEnd w:id="4"/>
     </w:p>
     <w:p>
       <w:pPr>
@@ -1193,9 +1193,9 @@
       <w:pPr>
         <w:pStyle w:val="Heading4"/>
       </w:pPr>
-      <w:bookmarkStart w:id="6" w:name="Xdc219bdce8ba7ece4515813162a76da1e20a530"/>
-      <w:bookmarkStart w:id="7" w:name="a3"/>
-      <w:bookmarkEnd w:id="4"/>
+      <w:bookmarkStart w:id="6" w:name="a3"/>
+      <w:bookmarkStart w:id="7" w:name="Xdc219bdce8ba7ece4515813162a76da1e20a530"/>
+      <w:bookmarkEnd w:id="5"/>
       <w:r>
         <w:t xml:space="preserve">A.3 Identifying specific tables in the dataset needed to populate the </w:t>
       </w:r>
@@ -1218,7 +1218,7 @@
         <w:t xml:space="preserve"> tables.</w:t>
       </w:r>
     </w:p>
-    <w:bookmarkEnd w:id="7"/>
+    <w:bookmarkEnd w:id="6"/>
     <w:p>
       <w:pPr>
         <w:pStyle w:val="FirstParagraph"/>
@@ -1339,9 +1339,9 @@
       <w:pPr>
         <w:pStyle w:val="Heading4"/>
       </w:pPr>
-      <w:bookmarkStart w:id="8" w:name="Xe2d38bb8d85b37c654289d7c83b02d58c193b86"/>
-      <w:bookmarkStart w:id="9" w:name="a4"/>
-      <w:bookmarkEnd w:id="6"/>
+      <w:bookmarkStart w:id="8" w:name="a4"/>
+      <w:bookmarkStart w:id="9" w:name="Xe2d38bb8d85b37c654289d7c83b02d58c193b86"/>
+      <w:bookmarkEnd w:id="7"/>
       <w:r>
         <w:t xml:space="preserve">A.4 Custom transformation needed for the </w:t>
       </w:r>
@@ -1364,7 +1364,7 @@
         <w:t>.</w:t>
       </w:r>
     </w:p>
-    <w:bookmarkEnd w:id="9"/>
+    <w:bookmarkEnd w:id="8"/>
     <w:p>
       <w:pPr>
         <w:pStyle w:val="FirstParagraph"/>
@@ -2048,19 +2048,7 @@
           <w:rPr>
             <w:rStyle w:val="Hyperlink"/>
           </w:rPr>
-          <w:t>he</w:t>
-        </w:r>
-        <w:r>
-          <w:rPr>
-            <w:rStyle w:val="Hyperlink"/>
-          </w:rPr>
-          <w:t>r</w:t>
-        </w:r>
-        <w:r>
-          <w:rPr>
-            <w:rStyle w:val="Hyperlink"/>
-          </w:rPr>
-          <w:t>e</w:t>
+          <w:t>here</w:t>
         </w:r>
       </w:hyperlink>
     </w:p>
@@ -2078,14 +2066,14 @@
       <w:pPr>
         <w:pStyle w:val="Heading4"/>
       </w:pPr>
-      <w:bookmarkStart w:id="10" w:name="Xb512290b4611f693c9c09217dd28df5106860ec"/>
-      <w:bookmarkStart w:id="11" w:name="a5"/>
-      <w:bookmarkEnd w:id="8"/>
+      <w:bookmarkStart w:id="10" w:name="a5"/>
+      <w:bookmarkStart w:id="11" w:name="Xb512290b4611f693c9c09217dd28df5106860ec"/>
+      <w:bookmarkEnd w:id="9"/>
       <w:r>
         <w:t>A.5 Explain the different business uses of the detailed table section and the summary table section of the report.</w:t>
       </w:r>
     </w:p>
-    <w:bookmarkEnd w:id="11"/>
+    <w:bookmarkEnd w:id="10"/>
     <w:p>
       <w:pPr>
         <w:pStyle w:val="FirstParagraph"/>
@@ -2111,14 +2099,14 @@
       <w:pPr>
         <w:pStyle w:val="Heading4"/>
       </w:pPr>
-      <w:bookmarkStart w:id="12" w:name="X34df139ddf5dd805bf818f1b3606a3149a9ab52"/>
-      <w:bookmarkStart w:id="13" w:name="a6"/>
-      <w:bookmarkEnd w:id="10"/>
+      <w:bookmarkStart w:id="12" w:name="a6"/>
+      <w:bookmarkStart w:id="13" w:name="X34df139ddf5dd805bf818f1b3606a3149a9ab52"/>
+      <w:bookmarkEnd w:id="11"/>
       <w:r>
         <w:t>A.6 Explain how frequently your report should be refreshed to remain relevant to stakeholders.</w:t>
       </w:r>
     </w:p>
-    <w:bookmarkEnd w:id="13"/>
+    <w:bookmarkEnd w:id="12"/>
     <w:p>
       <w:pPr>
         <w:pStyle w:val="FirstParagraph"/>
@@ -2156,7 +2144,7 @@
       </w:pPr>
       <w:bookmarkStart w:id="14" w:name="X8b8d14bfe1f0adb36932ae2abb15ad3633289c8"/>
       <w:bookmarkEnd w:id="3"/>
-      <w:bookmarkEnd w:id="12"/>
+      <w:bookmarkEnd w:id="13"/>
       <w:r>
         <w:lastRenderedPageBreak/>
         <w:t>Code for Functions, Procedures, and Triggers.</w:t>
@@ -2166,13 +2154,13 @@
       <w:pPr>
         <w:pStyle w:val="Heading4"/>
       </w:pPr>
-      <w:bookmarkStart w:id="15" w:name="b.-user-defined-functions"/>
-      <w:bookmarkStart w:id="16" w:name="b"/>
+      <w:bookmarkStart w:id="15" w:name="b"/>
+      <w:bookmarkStart w:id="16" w:name="b.-user-defined-functions"/>
       <w:r>
         <w:t>B. User Defined Functions</w:t>
       </w:r>
     </w:p>
-    <w:bookmarkEnd w:id="16"/>
+    <w:bookmarkEnd w:id="15"/>
     <w:p>
       <w:pPr>
         <w:pStyle w:val="FirstParagraph"/>
@@ -2225,14 +2213,14 @@
       <w:pPr>
         <w:pStyle w:val="Heading4"/>
       </w:pPr>
-      <w:bookmarkStart w:id="17" w:name="X26726918fd0d2f5853831f06f01bfaf3ba81e71"/>
-      <w:bookmarkStart w:id="18" w:name="c_and_d"/>
-      <w:bookmarkEnd w:id="15"/>
+      <w:bookmarkStart w:id="17" w:name="c_and_d"/>
+      <w:bookmarkStart w:id="18" w:name="X26726918fd0d2f5853831f06f01bfaf3ba81e71"/>
+      <w:bookmarkEnd w:id="16"/>
       <w:r>
         <w:t>C and D. Queries for creating tables and updating the detailed table</w:t>
       </w:r>
     </w:p>
-    <w:bookmarkEnd w:id="18"/>
+    <w:bookmarkEnd w:id="17"/>
     <w:p>
       <w:pPr>
         <w:pStyle w:val="FirstParagraph"/>
@@ -2258,7 +2246,7 @@
       </w:pPr>
     </w:p>
     <w:bookmarkStart w:id="19" w:name="X17ef925b75c6b9a2d80b2559f3b8f853d3272f7"/>
-    <w:bookmarkEnd w:id="17"/>
+    <w:bookmarkEnd w:id="18"/>
     <w:p>
       <w:pPr>
         <w:pStyle w:val="Heading4"/>
@@ -2403,14 +2391,14 @@
       <w:pPr>
         <w:pStyle w:val="Heading4"/>
       </w:pPr>
-      <w:bookmarkStart w:id="21" w:name="X13c914e4dd1486477897b831829b4a606e1722e"/>
-      <w:bookmarkStart w:id="22" w:name="f"/>
+      <w:bookmarkStart w:id="21" w:name="f"/>
+      <w:bookmarkStart w:id="22" w:name="X13c914e4dd1486477897b831829b4a606e1722e"/>
       <w:bookmarkEnd w:id="19"/>
       <w:r>
         <w:t>F. Stored Procedures to automate table creation, table truncation, and the ETL process</w:t>
       </w:r>
     </w:p>
-    <w:bookmarkEnd w:id="22"/>
+    <w:bookmarkEnd w:id="21"/>
     <w:p>
       <w:pPr>
         <w:pStyle w:val="FirstParagraph"/>
@@ -2742,7 +2730,7 @@
         <w:pStyle w:val="Heading4"/>
       </w:pPr>
       <w:bookmarkStart w:id="23" w:name="f.1-job-scheduling"/>
-      <w:bookmarkEnd w:id="21"/>
+      <w:bookmarkEnd w:id="22"/>
       <w:r>
         <w:t>F.1 Job Scheduling</w:t>
       </w:r>
@@ -2810,6 +2798,16 @@
       <w:r>
         <w:t xml:space="preserve">the F_ETL_Procedure.sql file. </w:t>
       </w:r>
+    </w:p>
+    <w:p>
+      <w:pPr>
+        <w:pStyle w:val="BodyText"/>
+      </w:pPr>
+    </w:p>
+    <w:p>
+      <w:pPr>
+        <w:pStyle w:val="BodyText"/>
+      </w:pPr>
     </w:p>
     <w:p>
       <w:pPr>
@@ -2847,6 +2845,9 @@
     <w:p>
       <w:pPr>
         <w:pStyle w:val="BodyText"/>
+        <w:rPr>
+          <w:rStyle w:val="Hyperlink"/>
+        </w:rPr>
       </w:pPr>
       <w:r>
         <w:t xml:space="preserve">PostgreSQL Documentation. (2023). PL/pgSQL - Triggers.  </w:t>
@@ -2860,6 +2861,35 @@
         </w:r>
       </w:hyperlink>
       <w:bookmarkEnd w:id="0"/>
+    </w:p>
+    <w:p>
+      <w:pPr>
+        <w:pStyle w:val="BodyText"/>
+        <w:rPr>
+          <w:rStyle w:val="Hyperlink"/>
+        </w:rPr>
+      </w:pPr>
+    </w:p>
+    <w:p>
+      <w:pPr>
+        <w:pStyle w:val="BodyText"/>
+        <w:rPr>
+          <w:rStyle w:val="Hyperlink"/>
+        </w:rPr>
+      </w:pPr>
+    </w:p>
+    <w:p>
+      <w:pPr>
+        <w:pStyle w:val="BodyText"/>
+        <w:rPr>
+          <w:rStyle w:val="Hyperlink"/>
+        </w:rPr>
+      </w:pPr>
+    </w:p>
+    <w:p>
+      <w:pPr>
+        <w:pStyle w:val="BodyText"/>
+      </w:pPr>
     </w:p>
     <w:sectPr>
       <w:headerReference w:type="default" r:id="rId14"/>
@@ -4018,7 +4048,6 @@
   <w:style w:type="character" w:default="1" w:styleId="DefaultParagraphFont">
     <w:name w:val="Default Paragraph Font"/>
     <w:uiPriority w:val="1"/>
-    <w:semiHidden/>
     <w:unhideWhenUsed/>
   </w:style>
   <w:style w:type="table" w:default="1" w:styleId="TableNormal">

</xml_diff>